<commit_message>
Tilrettet løsningsbeskrivelse med referencer til github
</commit_message>
<xml_diff>
--- a/doc/Loesningsbeskrivelse.docx
+++ b/doc/Loesningsbeskrivelse.docx
@@ -257,7 +257,7 @@
         <w:rPr>
           <w:noProof/>
         </w:rPr>
-        <w:instrText xml:space="preserve"> PAGEREF _Toc208639760 \h </w:instrText>
+        <w:instrText xml:space="preserve"> PAGEREF _Toc208991477 \h </w:instrText>
       </w:r>
       <w:r>
         <w:rPr>
@@ -318,7 +318,7 @@
         <w:rPr>
           <w:noProof/>
         </w:rPr>
-        <w:t>Løsningsbeskrivelse for vitamin importer</w:t>
+        <w:t>Løsningsbeskrivelse for vaccination importer</w:t>
       </w:r>
       <w:r>
         <w:rPr>
@@ -336,7 +336,7 @@
         <w:rPr>
           <w:noProof/>
         </w:rPr>
-        <w:instrText xml:space="preserve"> PAGEREF _Toc208639761 \h </w:instrText>
+        <w:instrText xml:space="preserve"> PAGEREF _Toc208991478 \h </w:instrText>
       </w:r>
       <w:r>
         <w:rPr>
@@ -415,7 +415,7 @@
         <w:rPr>
           <w:noProof/>
         </w:rPr>
-        <w:instrText xml:space="preserve"> PAGEREF _Toc208639762 \h </w:instrText>
+        <w:instrText xml:space="preserve"> PAGEREF _Toc208991479 \h </w:instrText>
       </w:r>
       <w:r>
         <w:rPr>
@@ -494,7 +494,7 @@
         <w:rPr>
           <w:noProof/>
         </w:rPr>
-        <w:instrText xml:space="preserve"> PAGEREF _Toc208639763 \h </w:instrText>
+        <w:instrText xml:space="preserve"> PAGEREF _Toc208991480 \h </w:instrText>
       </w:r>
       <w:r>
         <w:rPr>
@@ -573,7 +573,7 @@
         <w:rPr>
           <w:noProof/>
         </w:rPr>
-        <w:instrText xml:space="preserve"> PAGEREF _Toc208639764 \h </w:instrText>
+        <w:instrText xml:space="preserve"> PAGEREF _Toc208991481 \h </w:instrText>
       </w:r>
       <w:r>
         <w:rPr>
@@ -652,7 +652,7 @@
         <w:rPr>
           <w:noProof/>
         </w:rPr>
-        <w:instrText xml:space="preserve"> PAGEREF _Toc208639765 \h </w:instrText>
+        <w:instrText xml:space="preserve"> PAGEREF _Toc208991482 \h </w:instrText>
       </w:r>
       <w:r>
         <w:rPr>
@@ -731,7 +731,7 @@
         <w:rPr>
           <w:noProof/>
         </w:rPr>
-        <w:instrText xml:space="preserve"> PAGEREF _Toc208639766 \h </w:instrText>
+        <w:instrText xml:space="preserve"> PAGEREF _Toc208991483 \h </w:instrText>
       </w:r>
       <w:r>
         <w:rPr>
@@ -748,7 +748,7 @@
         <w:rPr>
           <w:noProof/>
         </w:rPr>
-        <w:t>6</w:t>
+        <w:t>5</w:t>
       </w:r>
       <w:r>
         <w:rPr>
@@ -810,7 +810,7 @@
         <w:rPr>
           <w:noProof/>
         </w:rPr>
-        <w:instrText xml:space="preserve"> PAGEREF _Toc208639767 \h </w:instrText>
+        <w:instrText xml:space="preserve"> PAGEREF _Toc208991484 \h </w:instrText>
       </w:r>
       <w:r>
         <w:rPr>
@@ -846,7 +846,7 @@
       <w:pPr>
         <w:pStyle w:val="Overskrift1"/>
       </w:pPr>
-      <w:bookmarkStart w:id="1" w:name="_Toc208639760"/>
+      <w:bookmarkStart w:id="1" w:name="_Toc208991477"/>
       <w:bookmarkEnd w:id="0"/>
       <w:r>
         <w:lastRenderedPageBreak/>
@@ -937,85 +937,82 @@
       <w:pPr>
         <w:pStyle w:val="Standard"/>
       </w:pPr>
-    </w:p>
-    <w:p>
-      <w:pPr>
-        <w:pStyle w:val="Overskrift1"/>
-        <w:jc w:val="left"/>
-      </w:pPr>
-      <w:bookmarkStart w:id="2" w:name="_Toc208639761"/>
-      <w:bookmarkStart w:id="3" w:name="_Toc263424147"/>
-      <w:r>
-        <w:lastRenderedPageBreak/>
-        <w:t xml:space="preserve">Løsningsbeskrivelse for </w:t>
-      </w:r>
-      <w:r>
-        <w:t xml:space="preserve">vaccination </w:t>
-      </w:r>
-      <w:r>
-        <w:t>importer</w:t>
-      </w:r>
+      <w:bookmarkStart w:id="2" w:name="_GoBack"/>
       <w:bookmarkEnd w:id="2"/>
     </w:p>
     <w:p>
       <w:pPr>
+        <w:pStyle w:val="Overskrift1"/>
         <w:jc w:val="left"/>
       </w:pPr>
-      <w:proofErr w:type="spellStart"/>
-      <w:r>
-        <w:t>V</w:t>
-      </w:r>
-      <w:r>
-        <w:t>accination</w:t>
-      </w:r>
-      <w:r>
-        <w:t>Importeren</w:t>
-      </w:r>
-      <w:proofErr w:type="spellEnd"/>
-      <w:r>
-        <w:t xml:space="preserve"> indlæser en række filer de</w:t>
-      </w:r>
-      <w:r>
-        <w:t xml:space="preserve">r kommer fra </w:t>
-      </w:r>
-      <w:r>
-        <w:t>Det Danske Vaccinationsregisters</w:t>
-      </w:r>
-      <w:r>
-        <w:t xml:space="preserve"> (DDV)</w:t>
-      </w:r>
-      <w:r>
-        <w:t xml:space="preserve"> FTP site. Filerne indeholder data for </w:t>
-      </w:r>
-      <w:r>
-        <w:t>vaccinationer, sygdomme og relaterede lægemidler</w:t>
-      </w:r>
-    </w:p>
-    <w:p>
-      <w:pPr>
-        <w:pStyle w:val="Overskrift2"/>
-        <w:jc w:val="left"/>
-      </w:pPr>
-      <w:bookmarkStart w:id="4" w:name="_Toc208639762"/>
-      <w:r>
-        <w:t>Datafiler</w:t>
+      <w:bookmarkStart w:id="3" w:name="_Toc263424147"/>
+      <w:bookmarkStart w:id="4" w:name="_Toc208991478"/>
+      <w:r>
+        <w:lastRenderedPageBreak/>
+        <w:t xml:space="preserve">Løsningsbeskrivelse for </w:t>
+      </w:r>
+      <w:r>
+        <w:t xml:space="preserve">vaccination </w:t>
+      </w:r>
+      <w:r>
+        <w:t>importer</w:t>
       </w:r>
       <w:bookmarkEnd w:id="4"/>
     </w:p>
     <w:p>
+      <w:pPr>
+        <w:jc w:val="left"/>
+      </w:pPr>
+      <w:proofErr w:type="spellStart"/>
+      <w:r>
+        <w:t>V</w:t>
+      </w:r>
+      <w:r>
+        <w:t>accination</w:t>
+      </w:r>
+      <w:r>
+        <w:t>Importeren</w:t>
+      </w:r>
+      <w:proofErr w:type="spellEnd"/>
+      <w:r>
+        <w:t xml:space="preserve"> indlæser en række filer de</w:t>
+      </w:r>
+      <w:r>
+        <w:t xml:space="preserve">r kommer fra </w:t>
+      </w:r>
+      <w:r>
+        <w:t>Det Danske Vaccinationsregisters</w:t>
+      </w:r>
+      <w:r>
+        <w:t xml:space="preserve"> (DDV)</w:t>
+      </w:r>
+      <w:r>
+        <w:t xml:space="preserve"> FTP site. Filerne indeholder data for </w:t>
+      </w:r>
+      <w:r>
+        <w:t>vaccinationer, sygdomme og relaterede lægemidler</w:t>
+      </w:r>
+    </w:p>
+    <w:p>
+      <w:pPr>
+        <w:pStyle w:val="Overskrift2"/>
+        <w:jc w:val="left"/>
+      </w:pPr>
+      <w:bookmarkStart w:id="5" w:name="_Toc208991479"/>
+      <w:r>
+        <w:t>Datafiler</w:t>
+      </w:r>
+      <w:bookmarkEnd w:id="5"/>
+    </w:p>
+    <w:p>
       <w:r>
         <w:t xml:space="preserve">Et datafil sæt består af følgende filer alle i </w:t>
       </w:r>
-      <w:proofErr w:type="spellStart"/>
-      <w:r>
-        <w:t>xml</w:t>
-      </w:r>
-      <w:r>
-        <w:t>format</w:t>
-      </w:r>
-      <w:proofErr w:type="spellEnd"/>
-      <w:r>
-        <w:t xml:space="preserve"> og med </w:t>
+      <w:r>
+        <w:t>XML-</w:t>
+      </w:r>
+      <w:r>
+        <w:t xml:space="preserve">format og med </w:t>
       </w:r>
       <w:proofErr w:type="spellStart"/>
       <w:r>
@@ -1332,11 +1329,11 @@
         <w:pStyle w:val="Overskrift3"/>
         <w:jc w:val="left"/>
       </w:pPr>
-      <w:bookmarkStart w:id="5" w:name="_Toc208639763"/>
+      <w:bookmarkStart w:id="6" w:name="_Toc208991480"/>
       <w:r>
         <w:t>Adgang til FTP site</w:t>
       </w:r>
-      <w:bookmarkEnd w:id="5"/>
+      <w:bookmarkEnd w:id="6"/>
     </w:p>
     <w:p>
       <w:pPr>
@@ -1375,11 +1372,11 @@
       <w:pPr>
         <w:pStyle w:val="Overskrift2"/>
       </w:pPr>
-      <w:bookmarkStart w:id="6" w:name="_Toc208639764"/>
+      <w:bookmarkStart w:id="7" w:name="_Toc208991481"/>
       <w:r>
         <w:t>Datamodel</w:t>
       </w:r>
-      <w:bookmarkEnd w:id="6"/>
+      <w:bookmarkEnd w:id="7"/>
     </w:p>
     <w:p>
       <w:r>
@@ -1570,8 +1567,6 @@
     </w:p>
     <w:p/>
     <w:p>
-      <w:bookmarkStart w:id="7" w:name="_GoBack"/>
-      <w:bookmarkEnd w:id="7"/>
       <w:r>
         <w:lastRenderedPageBreak/>
         <w:drawing>
@@ -1648,30 +1643,55 @@
     </w:p>
     <w:p/>
     <w:p>
-      <w:r>
-        <w:t xml:space="preserve">SQL script til databasen ligger her: </w:t>
-      </w:r>
-      <w:hyperlink r:id="rId11" w:history="1">
-        <w:r>
-          <w:rPr>
-            <w:rStyle w:val="Llink"/>
-          </w:rPr>
-          <w:t>https://github.com/trifork/sdm4-vitaminimporter/blob/</w:t>
-        </w:r>
-        <w:r>
-          <w:rPr>
-            <w:rStyle w:val="Llink"/>
-            <w:color w:val="FF0000"/>
-          </w:rPr>
-          <w:t>master</w:t>
-        </w:r>
-        <w:r>
-          <w:rPr>
-            <w:rStyle w:val="Llink"/>
-          </w:rPr>
-          <w:t>/src/main/resources/db/migration/V20120903_1423__Vitaminmporter_ImporterStatus.sql</w:t>
-        </w:r>
-      </w:hyperlink>
+      <w:pPr>
+        <w:jc w:val="left"/>
+      </w:pPr>
+      <w:r>
+        <w:t>SQL script til databasen ligger her:</w:t>
+      </w:r>
+      <w:r>
+        <w:t xml:space="preserve"> </w:t>
+      </w:r>
+      <w:r>
+        <w:fldChar w:fldCharType="begin"/>
+      </w:r>
+      <w:r>
+        <w:instrText xml:space="preserve"> HYPERLINK "</w:instrText>
+      </w:r>
+      <w:r>
+        <w:instrText>https://github.com/trifork/sdm4-vaccinationimporter/blob/master/src/main/resources/db/migration/V20120911_1014__Vaccinationimporter_Tables.sql</w:instrText>
+      </w:r>
+      <w:r>
+        <w:instrText xml:space="preserve">" </w:instrText>
+      </w:r>
+      <w:r>
+        <w:fldChar w:fldCharType="separate"/>
+      </w:r>
+      <w:r>
+        <w:rPr>
+          <w:rStyle w:val="Llink"/>
+        </w:rPr>
+        <w:t>https://github.com/trifork/sdm4-vaccinationimporter/blob/</w:t>
+      </w:r>
+      <w:r>
+        <w:rPr>
+          <w:rStyle w:val="Llink"/>
+          <w:color w:val="FF0000"/>
+        </w:rPr>
+        <w:t>master</w:t>
+      </w:r>
+      <w:r>
+        <w:rPr>
+          <w:rStyle w:val="Llink"/>
+        </w:rPr>
+        <w:t>/src/main/resources/db/migration/V20120911_1014__Vaccinationimporter_Tables.sql</w:t>
+      </w:r>
+      <w:r>
+        <w:fldChar w:fldCharType="end"/>
+      </w:r>
+      <w:r>
+        <w:t xml:space="preserve"> </w:t>
+      </w:r>
     </w:p>
     <w:p>
       <w:pPr>
@@ -1698,7 +1718,7 @@
         <w:pStyle w:val="Overskrift3"/>
         <w:jc w:val="left"/>
       </w:pPr>
-      <w:bookmarkStart w:id="8" w:name="_Toc208639765"/>
+      <w:bookmarkStart w:id="8" w:name="_Toc208991482"/>
       <w:r>
         <w:t>Historiske data</w:t>
       </w:r>
@@ -1736,7 +1756,7 @@
       <w:pPr>
         <w:pStyle w:val="Overskrift2"/>
       </w:pPr>
-      <w:bookmarkStart w:id="9" w:name="_Toc208639766"/>
+      <w:bookmarkStart w:id="9" w:name="_Toc208991483"/>
       <w:r>
         <w:t>Kopiregisterservice</w:t>
       </w:r>
@@ -2470,7 +2490,7 @@
       <w:r>
         <w:t xml:space="preserve">For nærmere beskrivelse af SKRS og brugen deraf, se: </w:t>
       </w:r>
-      <w:hyperlink r:id="rId12" w:history="1">
+      <w:hyperlink r:id="rId11" w:history="1">
         <w:r>
           <w:rPr>
             <w:rStyle w:val="Llink"/>
@@ -2486,7 +2506,7 @@
       <w:pPr>
         <w:pStyle w:val="Overskrift1"/>
       </w:pPr>
-      <w:bookmarkStart w:id="10" w:name="_Toc208639767"/>
+      <w:bookmarkStart w:id="10" w:name="_Toc208991484"/>
       <w:r>
         <w:lastRenderedPageBreak/>
         <w:t>Ændringslog</w:t>
@@ -2536,38 +2556,29 @@
     <w:p>
       <w:pPr>
         <w:pStyle w:val="Body"/>
-        <w:rPr>
-          <w:lang w:val="da-DK"/>
-        </w:rPr>
-      </w:pPr>
-      <w:hyperlink r:id="rId13" w:history="1">
+      </w:pPr>
+      <w:hyperlink r:id="rId12" w:history="1">
         <w:r>
           <w:rPr>
             <w:rStyle w:val="Llink"/>
-            <w:lang w:val="da-DK"/>
           </w:rPr>
-          <w:t>https://github.com/trifork/sdm4-vitaminimporter/tree/</w:t>
+          <w:t>https://github.com/trifork/sdm4-vaccinationimporter/blob/</w:t>
         </w:r>
         <w:r>
           <w:rPr>
             <w:rStyle w:val="Llink"/>
             <w:color w:val="FF0000"/>
-            <w:lang w:val="da-DK"/>
           </w:rPr>
           <w:t>master</w:t>
         </w:r>
         <w:r>
           <w:rPr>
             <w:rStyle w:val="Llink"/>
-            <w:lang w:val="da-DK"/>
           </w:rPr>
           <w:t>/doc/Loesningsbeskrivelse.docx</w:t>
         </w:r>
       </w:hyperlink>
       <w:r>
-        <w:rPr>
-          <w:lang w:val="da-DK"/>
-        </w:rPr>
         <w:t xml:space="preserve"> </w:t>
       </w:r>
     </w:p>
@@ -2874,7 +2885,7 @@
               <w:rPr>
                 <w:lang w:val="da-DK"/>
               </w:rPr>
-              <w:t>03</w:t>
+              <w:t>11</w:t>
             </w:r>
           </w:p>
         </w:tc>
@@ -3005,9 +3016,9 @@
     </w:p>
     <w:p/>
     <w:sectPr>
-      <w:footerReference w:type="default" r:id="rId14"/>
-      <w:headerReference w:type="first" r:id="rId15"/>
-      <w:footerReference w:type="first" r:id="rId16"/>
+      <w:footerReference w:type="default" r:id="rId13"/>
+      <w:headerReference w:type="first" r:id="rId14"/>
+      <w:footerReference w:type="first" r:id="rId15"/>
       <w:pgSz w:w="11900" w:h="16840"/>
       <w:pgMar w:top="1440" w:right="1800" w:bottom="1440" w:left="1800" w:header="720" w:footer="720" w:gutter="0"/>
       <w:cols w:space="720"/>
@@ -3080,7 +3091,7 @@
         <w:rStyle w:val="Sidetal1"/>
         <w:noProof/>
       </w:rPr>
-      <w:t>7</w:t>
+      <w:t>3</w:t>
     </w:r>
     <w:r>
       <w:rPr>
@@ -9169,7 +9180,7 @@
 </file>
 
 <file path=customXml/itemProps1.xml><?xml version="1.0" encoding="utf-8"?>
-<ds:datastoreItem xmlns:ds="http://schemas.openxmlformats.org/officeDocument/2006/customXml" ds:itemID="{1580E888-06D5-0F4B-AB1B-754BD29EDB90}">
+<ds:datastoreItem xmlns:ds="http://schemas.openxmlformats.org/officeDocument/2006/customXml" ds:itemID="{5549C78A-D26E-8F4B-A0F8-9D38E0BDC225}">
   <ds:schemaRefs>
     <ds:schemaRef ds:uri="http://schemas.openxmlformats.org/officeDocument/2006/bibliography"/>
   </ds:schemaRefs>

</xml_diff>